<commit_message>
Update audit package: revise supplementary tables, figures, and Table 2
</commit_message>
<xml_diff>
--- a/tables/Table_2.docx
+++ b/tables/Table_2.docx
@@ -22,14 +22,27 @@
           <w:color w:val="auto"/>
           <w:sz w:val="18"/>
           <w:szCs w:val="18"/>
+          <w:lang w:val="en-US"/>
         </w:rPr>
-        <w:t>Table 2. Primary and key secondary endpoints (paired, 24h window)</w:t>
+        <w:t>T</w:t>
+      </w:r>
+      <w:r>
+        <w:rPr>
+          <w:rFonts w:ascii="Palatino Linotype" w:hAnsi="Palatino Linotype"/>
+          <w:b/>
+          <w:bCs/>
+          <w:color w:val="auto"/>
+          <w:sz w:val="18"/>
+          <w:szCs w:val="18"/>
+          <w:lang w:val="en-US"/>
+        </w:rPr>
+        <w:t>able 2. Primary and key secondary endpoints (paired, first 24 h window), with selected secondary outcomes.</w:t>
       </w:r>
     </w:p>
     <w:tbl>
       <w:tblPr>
         <w:tblStyle w:val="TableGrid"/>
-        <w:tblW w:w="5147" w:type="pct"/>
+        <w:tblW w:w="5495" w:type="pct"/>
         <w:tblInd w:w="-142" w:type="dxa"/>
         <w:tblBorders>
           <w:top w:val="none" w:sz="0" w:space="0" w:color="auto"/>
@@ -46,7 +59,7 @@
         <w:gridCol w:w="1664"/>
         <w:gridCol w:w="486"/>
         <w:gridCol w:w="976"/>
-        <w:gridCol w:w="724"/>
+        <w:gridCol w:w="815"/>
         <w:gridCol w:w="1406"/>
         <w:gridCol w:w="1154"/>
         <w:gridCol w:w="1218"/>
@@ -55,7 +68,7 @@
       <w:tr>
         <w:tc>
           <w:tcPr>
-            <w:tcW w:w="658" w:type="pct"/>
+            <w:tcW w:w="694" w:type="pct"/>
             <w:tcBorders>
               <w:top w:val="single" w:sz="4" w:space="0" w:color="auto"/>
             </w:tcBorders>
@@ -82,7 +95,7 @@
         </w:tc>
         <w:tc>
           <w:tcPr>
-            <w:tcW w:w="626" w:type="pct"/>
+            <w:tcW w:w="809" w:type="pct"/>
             <w:tcBorders>
               <w:top w:val="single" w:sz="4" w:space="0" w:color="auto"/>
             </w:tcBorders>
@@ -109,7 +122,7 @@
         </w:tc>
         <w:tc>
           <w:tcPr>
-            <w:tcW w:w="323" w:type="pct"/>
+            <w:tcW w:w="236" w:type="pct"/>
             <w:tcBorders>
               <w:top w:val="single" w:sz="4" w:space="0" w:color="auto"/>
             </w:tcBorders>
@@ -136,7 +149,7 @@
         </w:tc>
         <w:tc>
           <w:tcPr>
-            <w:tcW w:w="373" w:type="pct"/>
+            <w:tcW w:w="474" w:type="pct"/>
             <w:tcBorders>
               <w:top w:val="single" w:sz="4" w:space="0" w:color="auto"/>
             </w:tcBorders>
@@ -163,7 +176,7 @@
         </w:tc>
         <w:tc>
           <w:tcPr>
-            <w:tcW w:w="334" w:type="pct"/>
+            <w:tcW w:w="396" w:type="pct"/>
             <w:tcBorders>
               <w:top w:val="single" w:sz="4" w:space="0" w:color="auto"/>
             </w:tcBorders>
@@ -190,7 +203,7 @@
         </w:tc>
         <w:tc>
           <w:tcPr>
-            <w:tcW w:w="846" w:type="pct"/>
+            <w:tcW w:w="683" w:type="pct"/>
             <w:tcBorders>
               <w:top w:val="single" w:sz="4" w:space="0" w:color="auto"/>
             </w:tcBorders>
@@ -217,7 +230,7 @@
         </w:tc>
         <w:tc>
           <w:tcPr>
-            <w:tcW w:w="853" w:type="pct"/>
+            <w:tcW w:w="561" w:type="pct"/>
             <w:tcBorders>
               <w:top w:val="single" w:sz="4" w:space="0" w:color="auto"/>
             </w:tcBorders>
@@ -244,7 +257,7 @@
         </w:tc>
         <w:tc>
           <w:tcPr>
-            <w:tcW w:w="584" w:type="pct"/>
+            <w:tcW w:w="592" w:type="pct"/>
             <w:tcBorders>
               <w:top w:val="single" w:sz="4" w:space="0" w:color="auto"/>
             </w:tcBorders>
@@ -271,7 +284,7 @@
         </w:tc>
         <w:tc>
           <w:tcPr>
-            <w:tcW w:w="403" w:type="pct"/>
+            <w:tcW w:w="554" w:type="pct"/>
             <w:tcBorders>
               <w:top w:val="single" w:sz="4" w:space="0" w:color="auto"/>
             </w:tcBorders>
@@ -300,7 +313,7 @@
       <w:tr>
         <w:tc>
           <w:tcPr>
-            <w:tcW w:w="658" w:type="pct"/>
+            <w:tcW w:w="694" w:type="pct"/>
             <w:tcBorders>
               <w:top w:val="single" w:sz="4" w:space="0" w:color="auto"/>
               <w:bottom w:val="single" w:sz="4" w:space="0" w:color="auto"/>
@@ -324,7 +337,7 @@
         </w:tc>
         <w:tc>
           <w:tcPr>
-            <w:tcW w:w="626" w:type="pct"/>
+            <w:tcW w:w="809" w:type="pct"/>
             <w:tcBorders>
               <w:top w:val="single" w:sz="4" w:space="0" w:color="auto"/>
               <w:bottom w:val="single" w:sz="4" w:space="0" w:color="auto"/>
@@ -348,7 +361,7 @@
         </w:tc>
         <w:tc>
           <w:tcPr>
-            <w:tcW w:w="323" w:type="pct"/>
+            <w:tcW w:w="236" w:type="pct"/>
             <w:tcBorders>
               <w:top w:val="single" w:sz="4" w:space="0" w:color="auto"/>
               <w:bottom w:val="single" w:sz="4" w:space="0" w:color="auto"/>
@@ -372,7 +385,7 @@
         </w:tc>
         <w:tc>
           <w:tcPr>
-            <w:tcW w:w="373" w:type="pct"/>
+            <w:tcW w:w="474" w:type="pct"/>
             <w:tcBorders>
               <w:top w:val="single" w:sz="4" w:space="0" w:color="auto"/>
               <w:bottom w:val="single" w:sz="4" w:space="0" w:color="auto"/>
@@ -396,7 +409,7 @@
         </w:tc>
         <w:tc>
           <w:tcPr>
-            <w:tcW w:w="334" w:type="pct"/>
+            <w:tcW w:w="396" w:type="pct"/>
             <w:tcBorders>
               <w:top w:val="single" w:sz="4" w:space="0" w:color="auto"/>
               <w:bottom w:val="single" w:sz="4" w:space="0" w:color="auto"/>
@@ -420,7 +433,7 @@
         </w:tc>
         <w:tc>
           <w:tcPr>
-            <w:tcW w:w="846" w:type="pct"/>
+            <w:tcW w:w="683" w:type="pct"/>
             <w:tcBorders>
               <w:top w:val="single" w:sz="4" w:space="0" w:color="auto"/>
               <w:bottom w:val="single" w:sz="4" w:space="0" w:color="auto"/>
@@ -472,7 +485,7 @@
         </w:tc>
         <w:tc>
           <w:tcPr>
-            <w:tcW w:w="853" w:type="pct"/>
+            <w:tcW w:w="561" w:type="pct"/>
             <w:tcBorders>
               <w:top w:val="single" w:sz="4" w:space="0" w:color="auto"/>
               <w:bottom w:val="single" w:sz="4" w:space="0" w:color="auto"/>
@@ -532,7 +545,7 @@
         </w:tc>
         <w:tc>
           <w:tcPr>
-            <w:tcW w:w="584" w:type="pct"/>
+            <w:tcW w:w="592" w:type="pct"/>
             <w:tcBorders>
               <w:top w:val="single" w:sz="4" w:space="0" w:color="auto"/>
               <w:bottom w:val="single" w:sz="4" w:space="0" w:color="auto"/>
@@ -567,7 +580,7 @@
         </w:tc>
         <w:tc>
           <w:tcPr>
-            <w:tcW w:w="403" w:type="pct"/>
+            <w:tcW w:w="554" w:type="pct"/>
             <w:tcBorders>
               <w:top w:val="single" w:sz="4" w:space="0" w:color="auto"/>
               <w:bottom w:val="single" w:sz="4" w:space="0" w:color="auto"/>
@@ -591,7 +604,7 @@
         </w:trPr>
         <w:tc>
           <w:tcPr>
-            <w:tcW w:w="658" w:type="pct"/>
+            <w:tcW w:w="694" w:type="pct"/>
             <w:tcBorders>
               <w:top w:val="single" w:sz="4" w:space="0" w:color="auto"/>
               <w:bottom w:val="single" w:sz="4" w:space="0" w:color="auto"/>
@@ -615,7 +628,7 @@
         </w:tc>
         <w:tc>
           <w:tcPr>
-            <w:tcW w:w="626" w:type="pct"/>
+            <w:tcW w:w="809" w:type="pct"/>
             <w:tcBorders>
               <w:top w:val="single" w:sz="4" w:space="0" w:color="auto"/>
               <w:bottom w:val="single" w:sz="4" w:space="0" w:color="auto"/>
@@ -653,7 +666,7 @@
         </w:tc>
         <w:tc>
           <w:tcPr>
-            <w:tcW w:w="323" w:type="pct"/>
+            <w:tcW w:w="236" w:type="pct"/>
             <w:tcBorders>
               <w:top w:val="single" w:sz="4" w:space="0" w:color="auto"/>
               <w:bottom w:val="single" w:sz="4" w:space="0" w:color="auto"/>
@@ -677,7 +690,7 @@
         </w:tc>
         <w:tc>
           <w:tcPr>
-            <w:tcW w:w="373" w:type="pct"/>
+            <w:tcW w:w="474" w:type="pct"/>
             <w:tcBorders>
               <w:top w:val="single" w:sz="4" w:space="0" w:color="auto"/>
               <w:bottom w:val="single" w:sz="4" w:space="0" w:color="auto"/>
@@ -701,7 +714,7 @@
         </w:tc>
         <w:tc>
           <w:tcPr>
-            <w:tcW w:w="334" w:type="pct"/>
+            <w:tcW w:w="396" w:type="pct"/>
             <w:tcBorders>
               <w:top w:val="single" w:sz="4" w:space="0" w:color="auto"/>
               <w:bottom w:val="single" w:sz="4" w:space="0" w:color="auto"/>
@@ -725,7 +738,7 @@
         </w:tc>
         <w:tc>
           <w:tcPr>
-            <w:tcW w:w="846" w:type="pct"/>
+            <w:tcW w:w="683" w:type="pct"/>
             <w:tcBorders>
               <w:top w:val="single" w:sz="4" w:space="0" w:color="auto"/>
               <w:bottom w:val="single" w:sz="4" w:space="0" w:color="auto"/>
@@ -749,7 +762,7 @@
         </w:tc>
         <w:tc>
           <w:tcPr>
-            <w:tcW w:w="853" w:type="pct"/>
+            <w:tcW w:w="561" w:type="pct"/>
             <w:tcBorders>
               <w:top w:val="single" w:sz="4" w:space="0" w:color="auto"/>
               <w:bottom w:val="single" w:sz="4" w:space="0" w:color="auto"/>
@@ -796,7 +809,7 @@
         </w:tc>
         <w:tc>
           <w:tcPr>
-            <w:tcW w:w="584" w:type="pct"/>
+            <w:tcW w:w="592" w:type="pct"/>
             <w:tcBorders>
               <w:top w:val="single" w:sz="4" w:space="0" w:color="auto"/>
               <w:bottom w:val="single" w:sz="4" w:space="0" w:color="auto"/>
@@ -845,7 +858,7 @@
         </w:tc>
         <w:tc>
           <w:tcPr>
-            <w:tcW w:w="403" w:type="pct"/>
+            <w:tcW w:w="554" w:type="pct"/>
             <w:tcBorders>
               <w:top w:val="single" w:sz="4" w:space="0" w:color="auto"/>
               <w:bottom w:val="single" w:sz="4" w:space="0" w:color="auto"/>
@@ -871,23 +884,22 @@
       <w:tr>
         <w:tc>
           <w:tcPr>
-            <w:tcW w:w="658" w:type="pct"/>
-            <w:tcBorders>
-              <w:top w:val="single" w:sz="4" w:space="0" w:color="auto"/>
-              <w:bottom w:val="single" w:sz="4" w:space="0" w:color="auto"/>
-            </w:tcBorders>
-          </w:tcPr>
-          <w:p>
-            <w:pPr>
-              <w:rPr>
-                <w:sz w:val="18"/>
-                <w:szCs w:val="18"/>
-              </w:rPr>
-            </w:pPr>
-            <w:r>
-              <w:rPr>
-                <w:sz w:val="18"/>
-                <w:szCs w:val="18"/>
+            <w:tcW w:w="694" w:type="pct"/>
+            <w:tcBorders>
+              <w:top w:val="single" w:sz="4" w:space="0" w:color="auto"/>
+              <w:bottom w:val="single" w:sz="4" w:space="0" w:color="auto"/>
+            </w:tcBorders>
+          </w:tcPr>
+          <w:p>
+            <w:pPr>
+              <w:rPr>
+                <w:sz w:val="18"/>
+                <w:szCs w:val="18"/>
+              </w:rPr>
+            </w:pPr>
+            <w:r>
+              <w:rPr>
+                <w:sz w:val="18"/>
               </w:rPr>
               <w:t>C (Secondary; multiplicity caution)</w:t>
             </w:r>
@@ -895,7 +907,226 @@
         </w:tc>
         <w:tc>
           <w:tcPr>
-            <w:tcW w:w="626" w:type="pct"/>
+            <w:tcW w:w="809" w:type="pct"/>
+            <w:tcBorders>
+              <w:top w:val="single" w:sz="4" w:space="0" w:color="auto"/>
+              <w:bottom w:val="single" w:sz="4" w:space="0" w:color="auto"/>
+            </w:tcBorders>
+          </w:tcPr>
+          <w:p>
+            <w:pPr>
+              <w:rPr>
+                <w:sz w:val="18"/>
+                <w:szCs w:val="18"/>
+              </w:rPr>
+            </w:pPr>
+            <w:r>
+              <w:rPr>
+                <w:sz w:val="18"/>
+              </w:rPr>
+              <w:t>Any broad-spectrum class used (carb OR APS OR anti‑MRSA)</w:t>
+            </w:r>
+          </w:p>
+        </w:tc>
+        <w:tc>
+          <w:tcPr>
+            <w:tcW w:w="236" w:type="pct"/>
+            <w:tcBorders>
+              <w:top w:val="single" w:sz="4" w:space="0" w:color="auto"/>
+              <w:bottom w:val="single" w:sz="4" w:space="0" w:color="auto"/>
+            </w:tcBorders>
+          </w:tcPr>
+          <w:p>
+            <w:pPr>
+              <w:rPr>
+                <w:sz w:val="18"/>
+                <w:szCs w:val="18"/>
+              </w:rPr>
+            </w:pPr>
+            <w:r>
+              <w:rPr>
+                <w:sz w:val="18"/>
+              </w:rPr>
+              <w:t>493</w:t>
+            </w:r>
+          </w:p>
+        </w:tc>
+        <w:tc>
+          <w:tcPr>
+            <w:tcW w:w="474" w:type="pct"/>
+            <w:tcBorders>
+              <w:top w:val="single" w:sz="4" w:space="0" w:color="auto"/>
+              <w:bottom w:val="single" w:sz="4" w:space="0" w:color="auto"/>
+            </w:tcBorders>
+          </w:tcPr>
+          <w:p>
+            <w:pPr>
+              <w:rPr>
+                <w:sz w:val="18"/>
+                <w:szCs w:val="18"/>
+              </w:rPr>
+            </w:pPr>
+            <w:r>
+              <w:rPr>
+                <w:sz w:val="18"/>
+              </w:rPr>
+              <w:t>289/493 (58.6%)</w:t>
+            </w:r>
+          </w:p>
+        </w:tc>
+        <w:tc>
+          <w:tcPr>
+            <w:tcW w:w="396" w:type="pct"/>
+            <w:tcBorders>
+              <w:top w:val="single" w:sz="4" w:space="0" w:color="auto"/>
+              <w:bottom w:val="single" w:sz="4" w:space="0" w:color="auto"/>
+            </w:tcBorders>
+          </w:tcPr>
+          <w:p>
+            <w:pPr>
+              <w:rPr>
+                <w:sz w:val="18"/>
+                <w:szCs w:val="18"/>
+              </w:rPr>
+            </w:pPr>
+            <w:r>
+              <w:rPr>
+                <w:sz w:val="18"/>
+              </w:rPr>
+              <w:t>195/493 (39.6%)</w:t>
+            </w:r>
+          </w:p>
+        </w:tc>
+        <w:tc>
+          <w:tcPr>
+            <w:tcW w:w="683" w:type="pct"/>
+            <w:tcBorders>
+              <w:top w:val="single" w:sz="4" w:space="0" w:color="auto"/>
+              <w:bottom w:val="single" w:sz="4" w:space="0" w:color="auto"/>
+            </w:tcBorders>
+          </w:tcPr>
+          <w:p>
+            <w:pPr>
+              <w:rPr>
+                <w:sz w:val="18"/>
+                <w:szCs w:val="18"/>
+              </w:rPr>
+            </w:pPr>
+            <w:r>
+              <w:rPr>
+                <w:sz w:val="18"/>
+              </w:rPr>
+              <w:t>Clin=1/LLM=0: 143; Clin=0/LLM=1: 49</w:t>
+            </w:r>
+          </w:p>
+        </w:tc>
+        <w:tc>
+          <w:tcPr>
+            <w:tcW w:w="561" w:type="pct"/>
+            <w:tcBorders>
+              <w:top w:val="single" w:sz="4" w:space="0" w:color="auto"/>
+              <w:bottom w:val="single" w:sz="4" w:space="0" w:color="auto"/>
+            </w:tcBorders>
+          </w:tcPr>
+          <w:p>
+            <w:pPr>
+              <w:rPr>
+                <w:sz w:val="18"/>
+                <w:szCs w:val="18"/>
+              </w:rPr>
+            </w:pPr>
+            <w:r>
+              <w:rPr>
+                <w:sz w:val="18"/>
+              </w:rPr>
+              <w:t>Matched OR 0.345 (95% CI 0.250–0.477)</w:t>
+            </w:r>
+            <w:r>
+              <w:rPr>
+                <w:sz w:val="18"/>
+              </w:rPr>
+              <w:br/>
+              <w:t>RD (LLM−Clin) −0.191</w:t>
+            </w:r>
+          </w:p>
+        </w:tc>
+        <w:tc>
+          <w:tcPr>
+            <w:tcW w:w="592" w:type="pct"/>
+            <w:tcBorders>
+              <w:top w:val="single" w:sz="4" w:space="0" w:color="auto"/>
+              <w:bottom w:val="single" w:sz="4" w:space="0" w:color="auto"/>
+            </w:tcBorders>
+          </w:tcPr>
+          <w:p>
+            <w:pPr>
+              <w:rPr>
+                <w:sz w:val="18"/>
+                <w:szCs w:val="18"/>
+              </w:rPr>
+            </w:pPr>
+            <w:r>
+              <w:rPr>
+                <w:sz w:val="18"/>
+              </w:rPr>
+              <w:t>p=</w:t>
+            </w:r>
+            <w:r>
+              <w:rPr>
+                <w:b/>
+                <w:bCs/>
+                <w:sz w:val="18"/>
+              </w:rPr>
+              <w:t>7.26×10⁻¹²</w:t>
+            </w:r>
+          </w:p>
+        </w:tc>
+        <w:tc>
+          <w:tcPr>
+            <w:tcW w:w="554" w:type="pct"/>
+            <w:tcBorders>
+              <w:top w:val="single" w:sz="4" w:space="0" w:color="auto"/>
+              <w:bottom w:val="single" w:sz="4" w:space="0" w:color="auto"/>
+            </w:tcBorders>
+          </w:tcPr>
+          <w:p>
+            <w:pPr>
+              <w:rPr>
+                <w:sz w:val="18"/>
+                <w:szCs w:val="18"/>
+              </w:rPr>
+            </w:pPr>
+          </w:p>
+        </w:tc>
+      </w:tr>
+      <w:tr>
+        <w:tc>
+          <w:tcPr>
+            <w:tcW w:w="694" w:type="pct"/>
+            <w:tcBorders>
+              <w:top w:val="single" w:sz="4" w:space="0" w:color="auto"/>
+              <w:bottom w:val="single" w:sz="4" w:space="0" w:color="auto"/>
+            </w:tcBorders>
+          </w:tcPr>
+          <w:p>
+            <w:pPr>
+              <w:rPr>
+                <w:sz w:val="18"/>
+                <w:szCs w:val="18"/>
+              </w:rPr>
+            </w:pPr>
+            <w:r>
+              <w:rPr>
+                <w:sz w:val="18"/>
+                <w:szCs w:val="18"/>
+              </w:rPr>
+              <w:t>C (Secondary; multiplicity caution)</w:t>
+            </w:r>
+          </w:p>
+        </w:tc>
+        <w:tc>
+          <w:tcPr>
+            <w:tcW w:w="809" w:type="pct"/>
             <w:tcBorders>
               <w:top w:val="single" w:sz="4" w:space="0" w:color="auto"/>
               <w:bottom w:val="single" w:sz="4" w:space="0" w:color="auto"/>
@@ -919,7 +1150,7 @@
         </w:tc>
         <w:tc>
           <w:tcPr>
-            <w:tcW w:w="323" w:type="pct"/>
+            <w:tcW w:w="236" w:type="pct"/>
             <w:tcBorders>
               <w:top w:val="single" w:sz="4" w:space="0" w:color="auto"/>
               <w:bottom w:val="single" w:sz="4" w:space="0" w:color="auto"/>
@@ -943,7 +1174,7 @@
         </w:tc>
         <w:tc>
           <w:tcPr>
-            <w:tcW w:w="373" w:type="pct"/>
+            <w:tcW w:w="474" w:type="pct"/>
             <w:tcBorders>
               <w:top w:val="single" w:sz="4" w:space="0" w:color="auto"/>
               <w:bottom w:val="single" w:sz="4" w:space="0" w:color="auto"/>
@@ -967,7 +1198,7 @@
         </w:tc>
         <w:tc>
           <w:tcPr>
-            <w:tcW w:w="334" w:type="pct"/>
+            <w:tcW w:w="396" w:type="pct"/>
             <w:tcBorders>
               <w:top w:val="single" w:sz="4" w:space="0" w:color="auto"/>
               <w:bottom w:val="single" w:sz="4" w:space="0" w:color="auto"/>
@@ -991,7 +1222,7 @@
         </w:tc>
         <w:tc>
           <w:tcPr>
-            <w:tcW w:w="846" w:type="pct"/>
+            <w:tcW w:w="683" w:type="pct"/>
             <w:tcBorders>
               <w:top w:val="single" w:sz="4" w:space="0" w:color="auto"/>
               <w:bottom w:val="single" w:sz="4" w:space="0" w:color="auto"/>
@@ -1043,7 +1274,7 @@
         </w:tc>
         <w:tc>
           <w:tcPr>
-            <w:tcW w:w="853" w:type="pct"/>
+            <w:tcW w:w="561" w:type="pct"/>
             <w:tcBorders>
               <w:top w:val="single" w:sz="4" w:space="0" w:color="auto"/>
               <w:bottom w:val="single" w:sz="4" w:space="0" w:color="auto"/>
@@ -1089,7 +1320,7 @@
         </w:tc>
         <w:tc>
           <w:tcPr>
-            <w:tcW w:w="584" w:type="pct"/>
+            <w:tcW w:w="592" w:type="pct"/>
             <w:tcBorders>
               <w:top w:val="single" w:sz="4" w:space="0" w:color="auto"/>
               <w:bottom w:val="single" w:sz="4" w:space="0" w:color="auto"/>
@@ -1122,7 +1353,7 @@
         </w:tc>
         <w:tc>
           <w:tcPr>
-            <w:tcW w:w="403" w:type="pct"/>
+            <w:tcW w:w="554" w:type="pct"/>
             <w:tcBorders>
               <w:top w:val="single" w:sz="4" w:space="0" w:color="auto"/>
               <w:bottom w:val="single" w:sz="4" w:space="0" w:color="auto"/>
@@ -1141,7 +1372,7 @@
       <w:tr>
         <w:tc>
           <w:tcPr>
-            <w:tcW w:w="658" w:type="pct"/>
+            <w:tcW w:w="694" w:type="pct"/>
             <w:tcBorders>
               <w:top w:val="single" w:sz="4" w:space="0" w:color="auto"/>
               <w:bottom w:val="single" w:sz="4" w:space="0" w:color="auto"/>
@@ -1165,7 +1396,7 @@
         </w:tc>
         <w:tc>
           <w:tcPr>
-            <w:tcW w:w="626" w:type="pct"/>
+            <w:tcW w:w="809" w:type="pct"/>
             <w:tcBorders>
               <w:top w:val="single" w:sz="4" w:space="0" w:color="auto"/>
               <w:bottom w:val="single" w:sz="4" w:space="0" w:color="auto"/>
@@ -1189,7 +1420,7 @@
         </w:tc>
         <w:tc>
           <w:tcPr>
-            <w:tcW w:w="323" w:type="pct"/>
+            <w:tcW w:w="236" w:type="pct"/>
             <w:tcBorders>
               <w:top w:val="single" w:sz="4" w:space="0" w:color="auto"/>
               <w:bottom w:val="single" w:sz="4" w:space="0" w:color="auto"/>
@@ -1213,7 +1444,7 @@
         </w:tc>
         <w:tc>
           <w:tcPr>
-            <w:tcW w:w="373" w:type="pct"/>
+            <w:tcW w:w="474" w:type="pct"/>
             <w:tcBorders>
               <w:top w:val="single" w:sz="4" w:space="0" w:color="auto"/>
               <w:bottom w:val="single" w:sz="4" w:space="0" w:color="auto"/>
@@ -1237,7 +1468,7 @@
         </w:tc>
         <w:tc>
           <w:tcPr>
-            <w:tcW w:w="334" w:type="pct"/>
+            <w:tcW w:w="396" w:type="pct"/>
             <w:tcBorders>
               <w:top w:val="single" w:sz="4" w:space="0" w:color="auto"/>
               <w:bottom w:val="single" w:sz="4" w:space="0" w:color="auto"/>
@@ -1261,7 +1492,7 @@
         </w:tc>
         <w:tc>
           <w:tcPr>
-            <w:tcW w:w="846" w:type="pct"/>
+            <w:tcW w:w="683" w:type="pct"/>
             <w:tcBorders>
               <w:top w:val="single" w:sz="4" w:space="0" w:color="auto"/>
               <w:bottom w:val="single" w:sz="4" w:space="0" w:color="auto"/>
@@ -1313,7 +1544,7 @@
         </w:tc>
         <w:tc>
           <w:tcPr>
-            <w:tcW w:w="853" w:type="pct"/>
+            <w:tcW w:w="561" w:type="pct"/>
             <w:tcBorders>
               <w:top w:val="single" w:sz="4" w:space="0" w:color="auto"/>
               <w:bottom w:val="single" w:sz="4" w:space="0" w:color="auto"/>
@@ -1359,7 +1590,7 @@
         </w:tc>
         <w:tc>
           <w:tcPr>
-            <w:tcW w:w="584" w:type="pct"/>
+            <w:tcW w:w="592" w:type="pct"/>
             <w:tcBorders>
               <w:top w:val="single" w:sz="4" w:space="0" w:color="auto"/>
               <w:bottom w:val="single" w:sz="4" w:space="0" w:color="auto"/>
@@ -1392,7 +1623,7 @@
         </w:tc>
         <w:tc>
           <w:tcPr>
-            <w:tcW w:w="403" w:type="pct"/>
+            <w:tcW w:w="554" w:type="pct"/>
             <w:tcBorders>
               <w:top w:val="single" w:sz="4" w:space="0" w:color="auto"/>
               <w:bottom w:val="single" w:sz="4" w:space="0" w:color="auto"/>
@@ -1411,7 +1642,7 @@
       <w:tr>
         <w:tc>
           <w:tcPr>
-            <w:tcW w:w="658" w:type="pct"/>
+            <w:tcW w:w="694" w:type="pct"/>
             <w:tcBorders>
               <w:top w:val="single" w:sz="4" w:space="0" w:color="auto"/>
               <w:bottom w:val="single" w:sz="4" w:space="0" w:color="auto"/>
@@ -1435,7 +1666,7 @@
         </w:tc>
         <w:tc>
           <w:tcPr>
-            <w:tcW w:w="626" w:type="pct"/>
+            <w:tcW w:w="809" w:type="pct"/>
             <w:tcBorders>
               <w:top w:val="single" w:sz="4" w:space="0" w:color="auto"/>
               <w:bottom w:val="single" w:sz="4" w:space="0" w:color="auto"/>
@@ -1459,7 +1690,7 @@
         </w:tc>
         <w:tc>
           <w:tcPr>
-            <w:tcW w:w="323" w:type="pct"/>
+            <w:tcW w:w="236" w:type="pct"/>
             <w:tcBorders>
               <w:top w:val="single" w:sz="4" w:space="0" w:color="auto"/>
               <w:bottom w:val="single" w:sz="4" w:space="0" w:color="auto"/>
@@ -1483,7 +1714,7 @@
         </w:tc>
         <w:tc>
           <w:tcPr>
-            <w:tcW w:w="373" w:type="pct"/>
+            <w:tcW w:w="474" w:type="pct"/>
             <w:tcBorders>
               <w:top w:val="single" w:sz="4" w:space="0" w:color="auto"/>
               <w:bottom w:val="single" w:sz="4" w:space="0" w:color="auto"/>
@@ -1507,7 +1738,7 @@
         </w:tc>
         <w:tc>
           <w:tcPr>
-            <w:tcW w:w="334" w:type="pct"/>
+            <w:tcW w:w="396" w:type="pct"/>
             <w:tcBorders>
               <w:top w:val="single" w:sz="4" w:space="0" w:color="auto"/>
               <w:bottom w:val="single" w:sz="4" w:space="0" w:color="auto"/>
@@ -1531,7 +1762,7 @@
         </w:tc>
         <w:tc>
           <w:tcPr>
-            <w:tcW w:w="846" w:type="pct"/>
+            <w:tcW w:w="683" w:type="pct"/>
             <w:tcBorders>
               <w:top w:val="single" w:sz="4" w:space="0" w:color="auto"/>
               <w:bottom w:val="single" w:sz="4" w:space="0" w:color="auto"/>
@@ -1563,7 +1794,15 @@
                 <w:sz w:val="18"/>
                 <w:szCs w:val="18"/>
               </w:rPr>
-              <w:t>=0: 32; Clin=0/</w:t>
+              <w:t xml:space="preserve">=0: 32; </w:t>
+            </w:r>
+            <w:r>
+              <w:rPr>
+                <w:sz w:val="18"/>
+                <w:szCs w:val="18"/>
+              </w:rPr>
+              <w:lastRenderedPageBreak/>
+              <w:t>Clin=0/</w:t>
             </w:r>
             <w:r>
               <w:rPr>
@@ -1583,25 +1822,34 @@
         </w:tc>
         <w:tc>
           <w:tcPr>
-            <w:tcW w:w="853" w:type="pct"/>
-            <w:tcBorders>
-              <w:top w:val="single" w:sz="4" w:space="0" w:color="auto"/>
-              <w:bottom w:val="single" w:sz="4" w:space="0" w:color="auto"/>
-            </w:tcBorders>
-          </w:tcPr>
-          <w:p>
-            <w:pPr>
-              <w:rPr>
-                <w:sz w:val="18"/>
-                <w:szCs w:val="18"/>
-              </w:rPr>
-            </w:pPr>
-            <w:r>
-              <w:rPr>
-                <w:sz w:val="18"/>
-                <w:szCs w:val="18"/>
-              </w:rPr>
-              <w:t>Matched OR 0.415 (95% CI 0.220–0.784)</w:t>
+            <w:tcW w:w="561" w:type="pct"/>
+            <w:tcBorders>
+              <w:top w:val="single" w:sz="4" w:space="0" w:color="auto"/>
+              <w:bottom w:val="single" w:sz="4" w:space="0" w:color="auto"/>
+            </w:tcBorders>
+          </w:tcPr>
+          <w:p>
+            <w:pPr>
+              <w:rPr>
+                <w:sz w:val="18"/>
+                <w:szCs w:val="18"/>
+              </w:rPr>
+            </w:pPr>
+            <w:r>
+              <w:rPr>
+                <w:sz w:val="18"/>
+                <w:szCs w:val="18"/>
+              </w:rPr>
+              <w:lastRenderedPageBreak/>
+              <w:t xml:space="preserve">Matched OR 0.415 (95% CI </w:t>
+            </w:r>
+            <w:r>
+              <w:rPr>
+                <w:sz w:val="18"/>
+                <w:szCs w:val="18"/>
+              </w:rPr>
+              <w:lastRenderedPageBreak/>
+              <w:t>0.220–0.784)</w:t>
             </w:r>
             <w:r>
               <w:rPr>
@@ -1629,24 +1877,25 @@
         </w:tc>
         <w:tc>
           <w:tcPr>
-            <w:tcW w:w="584" w:type="pct"/>
-            <w:tcBorders>
-              <w:top w:val="single" w:sz="4" w:space="0" w:color="auto"/>
-              <w:bottom w:val="single" w:sz="4" w:space="0" w:color="auto"/>
-            </w:tcBorders>
-          </w:tcPr>
-          <w:p>
-            <w:pPr>
-              <w:rPr>
-                <w:sz w:val="18"/>
-                <w:szCs w:val="18"/>
-              </w:rPr>
-            </w:pPr>
-            <w:r>
-              <w:rPr>
-                <w:sz w:val="18"/>
-                <w:szCs w:val="18"/>
-              </w:rPr>
+            <w:tcW w:w="592" w:type="pct"/>
+            <w:tcBorders>
+              <w:top w:val="single" w:sz="4" w:space="0" w:color="auto"/>
+              <w:bottom w:val="single" w:sz="4" w:space="0" w:color="auto"/>
+            </w:tcBorders>
+          </w:tcPr>
+          <w:p>
+            <w:pPr>
+              <w:rPr>
+                <w:sz w:val="18"/>
+                <w:szCs w:val="18"/>
+              </w:rPr>
+            </w:pPr>
+            <w:r>
+              <w:rPr>
+                <w:sz w:val="18"/>
+                <w:szCs w:val="18"/>
+              </w:rPr>
+              <w:lastRenderedPageBreak/>
               <w:t>p=</w:t>
             </w:r>
             <w:r>
@@ -1662,7 +1911,7 @@
         </w:tc>
         <w:tc>
           <w:tcPr>
-            <w:tcW w:w="403" w:type="pct"/>
+            <w:tcW w:w="554" w:type="pct"/>
             <w:tcBorders>
               <w:top w:val="single" w:sz="4" w:space="0" w:color="auto"/>
               <w:bottom w:val="single" w:sz="4" w:space="0" w:color="auto"/>
@@ -1681,7 +1930,7 @@
       <w:tr>
         <w:tc>
           <w:tcPr>
-            <w:tcW w:w="658" w:type="pct"/>
+            <w:tcW w:w="694" w:type="pct"/>
             <w:tcBorders>
               <w:top w:val="single" w:sz="4" w:space="0" w:color="auto"/>
               <w:bottom w:val="single" w:sz="4" w:space="0" w:color="auto"/>
@@ -1705,33 +1954,25 @@
         </w:tc>
         <w:tc>
           <w:tcPr>
-            <w:tcW w:w="626" w:type="pct"/>
-            <w:tcBorders>
-              <w:top w:val="single" w:sz="4" w:space="0" w:color="auto"/>
-              <w:bottom w:val="single" w:sz="4" w:space="0" w:color="auto"/>
-            </w:tcBorders>
-          </w:tcPr>
-          <w:p>
-            <w:pPr>
-              <w:rPr>
-                <w:sz w:val="18"/>
-                <w:szCs w:val="18"/>
-              </w:rPr>
-            </w:pPr>
-            <w:r>
-              <w:rPr>
-                <w:sz w:val="18"/>
-                <w:szCs w:val="18"/>
-              </w:rPr>
-              <w:t xml:space="preserve">Δ empiric antibiotic cost, </w:t>
-            </w:r>
-            <w:r>
-              <w:rPr>
-                <w:sz w:val="18"/>
-                <w:szCs w:val="18"/>
-              </w:rPr>
-              <w:lastRenderedPageBreak/>
-              <w:t xml:space="preserve">24h (EUR; </w:t>
+            <w:tcW w:w="809" w:type="pct"/>
+            <w:tcBorders>
+              <w:top w:val="single" w:sz="4" w:space="0" w:color="auto"/>
+              <w:bottom w:val="single" w:sz="4" w:space="0" w:color="auto"/>
+            </w:tcBorders>
+          </w:tcPr>
+          <w:p>
+            <w:pPr>
+              <w:rPr>
+                <w:sz w:val="18"/>
+                <w:szCs w:val="18"/>
+              </w:rPr>
+            </w:pPr>
+            <w:r>
+              <w:rPr>
+                <w:sz w:val="18"/>
+                <w:szCs w:val="18"/>
+              </w:rPr>
+              <w:t xml:space="preserve">Δ empiric antibiotic cost, 24h (EUR; </w:t>
             </w:r>
             <w:r>
               <w:rPr>
@@ -1751,32 +1992,31 @@
         </w:tc>
         <w:tc>
           <w:tcPr>
-            <w:tcW w:w="323" w:type="pct"/>
-            <w:tcBorders>
-              <w:top w:val="single" w:sz="4" w:space="0" w:color="auto"/>
-              <w:bottom w:val="single" w:sz="4" w:space="0" w:color="auto"/>
-            </w:tcBorders>
-          </w:tcPr>
-          <w:p>
-            <w:pPr>
-              <w:rPr>
-                <w:sz w:val="18"/>
-                <w:szCs w:val="18"/>
-              </w:rPr>
-            </w:pPr>
-            <w:r>
-              <w:rPr>
-                <w:sz w:val="18"/>
-                <w:szCs w:val="18"/>
-              </w:rPr>
-              <w:lastRenderedPageBreak/>
+            <w:tcW w:w="236" w:type="pct"/>
+            <w:tcBorders>
+              <w:top w:val="single" w:sz="4" w:space="0" w:color="auto"/>
+              <w:bottom w:val="single" w:sz="4" w:space="0" w:color="auto"/>
+            </w:tcBorders>
+          </w:tcPr>
+          <w:p>
+            <w:pPr>
+              <w:rPr>
+                <w:sz w:val="18"/>
+                <w:szCs w:val="18"/>
+              </w:rPr>
+            </w:pPr>
+            <w:r>
+              <w:rPr>
+                <w:sz w:val="18"/>
+                <w:szCs w:val="18"/>
+              </w:rPr>
               <w:t>493</w:t>
             </w:r>
           </w:p>
         </w:tc>
         <w:tc>
           <w:tcPr>
-            <w:tcW w:w="373" w:type="pct"/>
+            <w:tcW w:w="474" w:type="pct"/>
             <w:tcBorders>
               <w:top w:val="single" w:sz="4" w:space="0" w:color="auto"/>
               <w:bottom w:val="single" w:sz="4" w:space="0" w:color="auto"/>
@@ -1800,7 +2040,7 @@
         </w:tc>
         <w:tc>
           <w:tcPr>
-            <w:tcW w:w="334" w:type="pct"/>
+            <w:tcW w:w="396" w:type="pct"/>
             <w:tcBorders>
               <w:top w:val="single" w:sz="4" w:space="0" w:color="auto"/>
               <w:bottom w:val="single" w:sz="4" w:space="0" w:color="auto"/>
@@ -1824,57 +2064,48 @@
         </w:tc>
         <w:tc>
           <w:tcPr>
-            <w:tcW w:w="846" w:type="pct"/>
-            <w:tcBorders>
-              <w:top w:val="single" w:sz="4" w:space="0" w:color="auto"/>
-              <w:bottom w:val="single" w:sz="4" w:space="0" w:color="auto"/>
-            </w:tcBorders>
-          </w:tcPr>
-          <w:p>
-            <w:pPr>
-              <w:rPr>
-                <w:sz w:val="18"/>
-                <w:szCs w:val="18"/>
-              </w:rPr>
-            </w:pPr>
-            <w:r>
-              <w:rPr>
-                <w:sz w:val="18"/>
-                <w:szCs w:val="18"/>
-              </w:rPr>
-              <w:t xml:space="preserve">Δ&lt;0 (lower): 268; Δ&gt;0 </w:t>
-            </w:r>
-            <w:r>
-              <w:rPr>
-                <w:sz w:val="18"/>
-                <w:szCs w:val="18"/>
-              </w:rPr>
-              <w:lastRenderedPageBreak/>
-              <w:t>(higher): 164; Δ=0: 61</w:t>
-            </w:r>
-          </w:p>
-        </w:tc>
-        <w:tc>
-          <w:tcPr>
-            <w:tcW w:w="853" w:type="pct"/>
-            <w:tcBorders>
-              <w:top w:val="single" w:sz="4" w:space="0" w:color="auto"/>
-              <w:bottom w:val="single" w:sz="4" w:space="0" w:color="auto"/>
-            </w:tcBorders>
-          </w:tcPr>
-          <w:p>
-            <w:pPr>
-              <w:rPr>
-                <w:sz w:val="18"/>
-                <w:szCs w:val="18"/>
-              </w:rPr>
-            </w:pPr>
-            <w:r>
-              <w:rPr>
-                <w:sz w:val="18"/>
-                <w:szCs w:val="18"/>
-              </w:rPr>
-              <w:lastRenderedPageBreak/>
+            <w:tcW w:w="683" w:type="pct"/>
+            <w:tcBorders>
+              <w:top w:val="single" w:sz="4" w:space="0" w:color="auto"/>
+              <w:bottom w:val="single" w:sz="4" w:space="0" w:color="auto"/>
+            </w:tcBorders>
+          </w:tcPr>
+          <w:p>
+            <w:pPr>
+              <w:rPr>
+                <w:sz w:val="18"/>
+                <w:szCs w:val="18"/>
+              </w:rPr>
+            </w:pPr>
+            <w:r>
+              <w:rPr>
+                <w:sz w:val="18"/>
+                <w:szCs w:val="18"/>
+              </w:rPr>
+              <w:t>Δ&lt;0 (lower): 268; Δ&gt;0 (higher): 164; Δ=0: 61</w:t>
+            </w:r>
+          </w:p>
+        </w:tc>
+        <w:tc>
+          <w:tcPr>
+            <w:tcW w:w="561" w:type="pct"/>
+            <w:tcBorders>
+              <w:top w:val="single" w:sz="4" w:space="0" w:color="auto"/>
+              <w:bottom w:val="single" w:sz="4" w:space="0" w:color="auto"/>
+            </w:tcBorders>
+          </w:tcPr>
+          <w:p>
+            <w:pPr>
+              <w:rPr>
+                <w:sz w:val="18"/>
+                <w:szCs w:val="18"/>
+              </w:rPr>
+            </w:pPr>
+            <w:r>
+              <w:rPr>
+                <w:sz w:val="18"/>
+                <w:szCs w:val="18"/>
+              </w:rPr>
               <w:t xml:space="preserve">Median -1.43 </w:t>
             </w:r>
             <w:r>
@@ -1904,7 +2135,6 @@
                 <w:sz w:val="18"/>
                 <w:szCs w:val="18"/>
               </w:rPr>
-              <w:lastRenderedPageBreak/>
               <w:t>(IQR -9.80–0.57)</w:t>
             </w:r>
             <w:r>
@@ -1941,25 +2171,24 @@
         </w:tc>
         <w:tc>
           <w:tcPr>
-            <w:tcW w:w="584" w:type="pct"/>
-            <w:tcBorders>
-              <w:top w:val="single" w:sz="4" w:space="0" w:color="auto"/>
-              <w:bottom w:val="single" w:sz="4" w:space="0" w:color="auto"/>
-            </w:tcBorders>
-          </w:tcPr>
-          <w:p>
-            <w:pPr>
-              <w:rPr>
-                <w:sz w:val="18"/>
-                <w:szCs w:val="18"/>
-              </w:rPr>
-            </w:pPr>
-            <w:r>
-              <w:rPr>
-                <w:sz w:val="18"/>
-                <w:szCs w:val="18"/>
-              </w:rPr>
-              <w:lastRenderedPageBreak/>
+            <w:tcW w:w="592" w:type="pct"/>
+            <w:tcBorders>
+              <w:top w:val="single" w:sz="4" w:space="0" w:color="auto"/>
+              <w:bottom w:val="single" w:sz="4" w:space="0" w:color="auto"/>
+            </w:tcBorders>
+          </w:tcPr>
+          <w:p>
+            <w:pPr>
+              <w:rPr>
+                <w:sz w:val="18"/>
+                <w:szCs w:val="18"/>
+              </w:rPr>
+            </w:pPr>
+            <w:r>
+              <w:rPr>
+                <w:sz w:val="18"/>
+                <w:szCs w:val="18"/>
+              </w:rPr>
               <w:t>Wilcoxon p=</w:t>
             </w:r>
             <w:r>
@@ -1976,15 +2205,7 @@
                 <w:sz w:val="18"/>
                 <w:szCs w:val="18"/>
               </w:rPr>
-              <w:t xml:space="preserve">; </w:t>
-            </w:r>
-            <w:r>
-              <w:rPr>
-                <w:sz w:val="18"/>
-                <w:szCs w:val="18"/>
-              </w:rPr>
-              <w:lastRenderedPageBreak/>
-              <w:t>Sign p=</w:t>
+              <w:t>; Sign p=</w:t>
             </w:r>
             <w:r>
               <w:rPr>
@@ -1999,34 +2220,25 @@
         </w:tc>
         <w:tc>
           <w:tcPr>
-            <w:tcW w:w="403" w:type="pct"/>
-            <w:tcBorders>
-              <w:top w:val="single" w:sz="4" w:space="0" w:color="auto"/>
-              <w:bottom w:val="single" w:sz="4" w:space="0" w:color="auto"/>
-            </w:tcBorders>
-          </w:tcPr>
-          <w:p>
-            <w:pPr>
-              <w:rPr>
-                <w:sz w:val="18"/>
-                <w:szCs w:val="18"/>
-              </w:rPr>
-            </w:pPr>
-            <w:r>
-              <w:rPr>
-                <w:sz w:val="18"/>
-                <w:szCs w:val="18"/>
-              </w:rPr>
-              <w:lastRenderedPageBreak/>
-              <w:t xml:space="preserve">Median 95% CI (bootstrap): </w:t>
-            </w:r>
-            <w:r>
-              <w:rPr>
-                <w:sz w:val="18"/>
-                <w:szCs w:val="18"/>
-              </w:rPr>
-              <w:lastRenderedPageBreak/>
-              <w:t>−4.09 to −0.07</w:t>
+            <w:tcW w:w="554" w:type="pct"/>
+            <w:tcBorders>
+              <w:top w:val="single" w:sz="4" w:space="0" w:color="auto"/>
+              <w:bottom w:val="single" w:sz="4" w:space="0" w:color="auto"/>
+            </w:tcBorders>
+          </w:tcPr>
+          <w:p>
+            <w:pPr>
+              <w:rPr>
+                <w:sz w:val="18"/>
+                <w:szCs w:val="18"/>
+              </w:rPr>
+            </w:pPr>
+            <w:r>
+              <w:rPr>
+                <w:sz w:val="18"/>
+                <w:szCs w:val="18"/>
+              </w:rPr>
+              <w:t>Median 95% CI (bootstrap): −4.09 to −0.07</w:t>
             </w:r>
           </w:p>
         </w:tc>
@@ -2035,52 +2247,21 @@
     <w:p>
       <w:r>
         <w:rPr>
+          <w:b/>
+          <w:bCs/>
           <w:sz w:val="18"/>
           <w:szCs w:val="18"/>
         </w:rPr>
-        <w:lastRenderedPageBreak/>
-        <w:t xml:space="preserve">Notes: Matched ORs were computed from discordant pairs using a 0.5 continuity correction and Wald 95% CIs on the log scale; p-values are exact McNemar for paired binary endpoints. Δ denotes </w:t>
+        <w:t>Notes:</w:t>
       </w:r>
       <w:r>
         <w:rPr>
           <w:sz w:val="18"/>
           <w:szCs w:val="18"/>
         </w:rPr>
-        <w:t>LLM</w:t>
-      </w:r>
-      <w:r>
-        <w:rPr>
-          <w:sz w:val="18"/>
-          <w:szCs w:val="18"/>
-        </w:rPr>
-        <w:t xml:space="preserve">−Clinician; negative Δ indicates a lower value in the </w:t>
-      </w:r>
-      <w:r>
-        <w:rPr>
-          <w:sz w:val="18"/>
-          <w:szCs w:val="18"/>
-        </w:rPr>
-        <w:t>LLM</w:t>
-      </w:r>
-      <w:r>
-        <w:rPr>
-          <w:sz w:val="18"/>
-          <w:szCs w:val="18"/>
-        </w:rPr>
-        <w:t xml:space="preserve"> arm (e.g., lower penalty/cost).</w:t>
-      </w:r>
-      <w:r>
-        <w:t xml:space="preserve"> </w:t>
-      </w:r>
-      <w:r>
-        <w:rPr>
-          <w:sz w:val="18"/>
-          <w:szCs w:val="18"/>
-        </w:rPr>
-        <w:t>The median Δ was 0 (IQR 0–0; bootstrap 95% CI 0–0). Panel C endpoints are secondary and should be interpreted with multiplicity caution.</w:t>
+        <w:t xml:space="preserve"> Unit of analysis is the admission; all comparisons are paired within admission (clinician vs LLM; N=493). For paired binary endpoints, we report arm-specific counts (%), discordant pairs (Clinician=1/LLM=0 and Clinician=0/LLM=1), matched odds ratios (0.5 continuity correction where needed) with Wald 95% CIs on the log scale, risk differences (LLM − clinician), and exact McNemar p-values. For paired deltas, Δ denotes LLM − clinician; negative Δ indicates a lower value in the LLM arm (e.g., lower contextual penalty or lower empiric cost). Panel A is the confirmatory primary endpoint; Panel B is the confirmatory key secondary endpoint; Panel C endpoints are secondary and should be interpreted with multiplicity caution. Holm-adjusted p-values for the prespecified paired-delta family are provided in Supplementary Table S12. Broad-spectrum class exposure is defined as any carbapenem, antipseudomonal β-lactam, or anti-MRSA agent used during the first 24 h empiric management window.</w:t>
       </w:r>
     </w:p>
-    <w:p/>
     <w:sectPr>
       <w:pgSz w:w="12240" w:h="15840"/>
       <w:pgMar w:top="1440" w:right="1440" w:bottom="1440" w:left="1440" w:header="720" w:footer="720" w:gutter="0"/>
@@ -2806,7 +2987,6 @@
   <w:style w:type="character" w:default="1" w:styleId="DefaultParagraphFont">
     <w:name w:val="Default Paragraph Font"/>
     <w:uiPriority w:val="1"/>
-    <w:semiHidden/>
     <w:unhideWhenUsed/>
   </w:style>
   <w:style w:type="table" w:default="1" w:styleId="TableNormal">

</xml_diff>